<commit_message>
Updated some text in the how tos
</commit_message>
<xml_diff>
--- a/340 Bug issue how to.docx
+++ b/340 Bug issue how to.docx
@@ -1080,7 +1080,11 @@
       </w:r>
       <w:r>
         <w:rPr/>
-        <w:t>elect the phase and team this bug should be reported to</w:t>
+        <w:t xml:space="preserve">elect the phase and team this bug should be reported to. </w:t>
+      </w:r>
+      <w:r>
+        <w:rPr/>
+        <w:t>(Not your team, the team who you are testing)</w:t>
       </w:r>
     </w:p>
     <w:p>
@@ -1690,7 +1694,34 @@
       </w:r>
       <w:r>
         <w:rPr/>
-        <w:t xml:space="preserve">n the search box enter label:”Phase X” label:”Team Y”, where X in the phase you want to see and Y is your team number. </w:t>
+        <w:t xml:space="preserve">n the search box enter </w:t>
+      </w:r>
+      <w:r>
+        <w:rPr/>
+        <w:t>[</w:t>
+      </w:r>
+      <w:r>
+        <w:rPr>
+          <w:b/>
+          <w:bCs/>
+        </w:rPr>
+        <w:t>label:”Phase X” label:”Team Y”</w:t>
+      </w:r>
+      <w:r>
+        <w:rPr/>
+        <w:t>]</w:t>
+      </w:r>
+      <w:r>
+        <w:rPr/>
+        <w:t>, where X i</w:t>
+      </w:r>
+      <w:r>
+        <w:rPr/>
+        <w:t>s</w:t>
+      </w:r>
+      <w:r>
+        <w:rPr/>
+        <w:t xml:space="preserve"> the phase you want to see and Y is your team number. </w:t>
       </w:r>
       <w:r>
         <w:rPr>
@@ -2563,7 +2594,6 @@
     <w:rPrDefault>
       <w:rPr>
         <w:rFonts w:ascii="Calibri" w:hAnsi="Calibri" w:eastAsia="Calibri" w:cs="" w:asciiTheme="minorHAnsi" w:cstheme="minorBidi" w:eastAsiaTheme="minorHAnsi" w:hAnsiTheme="minorHAnsi"/>
-        <w:sz w:val="22"/>
         <w:szCs w:val="22"/>
         <w:lang w:val="en-US" w:eastAsia="en-US" w:bidi="ar-SA"/>
       </w:rPr>
@@ -2959,7 +2989,7 @@
     </w:pPr>
     <w:rPr>
       <w:rFonts w:ascii="Calibri" w:hAnsi="Calibri" w:eastAsia="Calibri" w:cs="" w:asciiTheme="minorHAnsi" w:cstheme="minorBidi" w:eastAsiaTheme="minorHAnsi" w:hAnsiTheme="minorHAnsi"/>
-      <w:color w:val="auto"/>
+      <w:color w:val="00000A"/>
       <w:sz w:val="22"/>
       <w:szCs w:val="22"/>
       <w:lang w:val="en-US" w:eastAsia="en-US" w:bidi="ar-SA"/>

</xml_diff>